<commit_message>
Intro to Power BI
</commit_message>
<xml_diff>
--- a/LINKDIN LEARNINH.docx
+++ b/LINKDIN LEARNINH.docx
@@ -5,6 +5,9 @@
     <w:p/>
     <w:p>
       <w:r>
+        <w:rPr>
+          <w:noProof/>
+        </w:rPr>
         <w:drawing>
           <wp:inline distT="0" distB="0" distL="0" distR="0" wp14:anchorId="03E16CC3" wp14:editId="04434D9F">
             <wp:extent cx="5731510" cy="3109595"/>
@@ -21,7 +24,7 @@
                     <pic:cNvPicPr/>
                   </pic:nvPicPr>
                   <pic:blipFill>
-                    <a:blip r:embed="rId4"/>
+                    <a:blip r:embed="rId5"/>
                     <a:stretch>
                       <a:fillRect/>
                     </a:stretch>
@@ -44,6 +47,9 @@
     </w:p>
     <w:p>
       <w:r>
+        <w:rPr>
+          <w:noProof/>
+        </w:rPr>
         <w:drawing>
           <wp:inline distT="0" distB="0" distL="0" distR="0" wp14:anchorId="617920FF" wp14:editId="40D4FC4D">
             <wp:extent cx="5731510" cy="4079240"/>
@@ -60,7 +66,7 @@
                     <pic:cNvPicPr/>
                   </pic:nvPicPr>
                   <pic:blipFill>
-                    <a:blip r:embed="rId5"/>
+                    <a:blip r:embed="rId6"/>
                     <a:stretch>
                       <a:fillRect/>
                     </a:stretch>
@@ -83,6 +89,9 @@
     </w:p>
     <w:p>
       <w:r>
+        <w:rPr>
+          <w:noProof/>
+        </w:rPr>
         <w:lastRenderedPageBreak/>
         <w:drawing>
           <wp:inline distT="0" distB="0" distL="0" distR="0" wp14:anchorId="7ED0118A" wp14:editId="1F5C9667">
@@ -100,7 +109,7 @@
                     <pic:cNvPicPr/>
                   </pic:nvPicPr>
                   <pic:blipFill>
-                    <a:blip r:embed="rId6"/>
+                    <a:blip r:embed="rId7"/>
                     <a:stretch>
                       <a:fillRect/>
                     </a:stretch>
@@ -123,6 +132,9 @@
     </w:p>
     <w:p>
       <w:r>
+        <w:rPr>
+          <w:noProof/>
+        </w:rPr>
         <w:drawing>
           <wp:inline distT="0" distB="0" distL="0" distR="0" wp14:anchorId="463F3691" wp14:editId="144DCA87">
             <wp:extent cx="5731510" cy="2909570"/>
@@ -139,7 +151,7 @@
                     <pic:cNvPicPr/>
                   </pic:nvPicPr>
                   <pic:blipFill>
-                    <a:blip r:embed="rId7"/>
+                    <a:blip r:embed="rId8"/>
                     <a:stretch>
                       <a:fillRect/>
                     </a:stretch>
@@ -160,6 +172,495 @@
         </w:drawing>
       </w:r>
     </w:p>
+    <w:p/>
+    <w:p>
+      <w:r>
+        <w:t xml:space="preserve">Power BI - Git hub link: </w:t>
+      </w:r>
+    </w:p>
+    <w:p>
+      <w:hyperlink r:id="rId9" w:tgtFrame="_blank" w:history="1">
+        <w:r>
+          <w:rPr>
+            <w:rStyle w:val="Hyperlink"/>
+          </w:rPr>
+          <w:t>https://github.com/IterationInsights/Microsoft-Press-Introduction-to-Microsoft-Power-BI-V2</w:t>
+        </w:r>
+      </w:hyperlink>
+    </w:p>
+    <w:p/>
+    <w:p>
+      <w:pPr>
+        <w:numPr>
+          <w:ilvl w:val="0"/>
+          <w:numId w:val="1"/>
+        </w:numPr>
+      </w:pPr>
+      <w:r>
+        <w:rPr>
+          <w:b/>
+          <w:bCs/>
+        </w:rPr>
+        <w:t>Data Preparation</w:t>
+      </w:r>
+      <w:r>
+        <w:t>: As a data analyst, a significant portion of your work involves preparing data for analysis, which includes tasks like removing rows and columns, cleaning data, and merging datasets.</w:t>
+      </w:r>
+    </w:p>
+    <w:p>
+      <w:pPr>
+        <w:numPr>
+          <w:ilvl w:val="0"/>
+          <w:numId w:val="1"/>
+        </w:numPr>
+      </w:pPr>
+      <w:r>
+        <w:rPr>
+          <w:b/>
+          <w:bCs/>
+        </w:rPr>
+        <w:t>Power Query Capabilities</w:t>
+      </w:r>
+      <w:r>
+        <w:t>: Power Query simplifies and automates data ingestion and transformation, offering features like data connectors, intuitive data shaping, and recorded transformations to save time.</w:t>
+      </w:r>
+    </w:p>
+    <w:p>
+      <w:pPr>
+        <w:numPr>
+          <w:ilvl w:val="0"/>
+          <w:numId w:val="1"/>
+        </w:numPr>
+      </w:pPr>
+      <w:r>
+        <w:rPr>
+          <w:b/>
+          <w:bCs/>
+        </w:rPr>
+        <w:lastRenderedPageBreak/>
+        <w:t>Efficiency</w:t>
+      </w:r>
+      <w:r>
+        <w:t>: Using Power Query can potentially reduce data preparation time by up to 80%, making the process more efficient and less manual.</w:t>
+      </w:r>
+    </w:p>
+    <w:p>
+      <w:r>
+        <w:br/>
+      </w:r>
+      <w:r>
+        <w:t>The </w:t>
+      </w:r>
+      <w:r>
+        <w:rPr>
+          <w:b/>
+          <w:bCs/>
+        </w:rPr>
+        <w:t>M language</w:t>
+      </w:r>
+      <w:r>
+        <w:t> is a powerful data transformation language used in Power Query. It allows you to perform complex data manipulations and transformations efficiently. In Power Query, M language records the steps you take to transform your data, making it easier to automate and repeat these processes. This helps streamline data preparation and ensures consistency in your data models.</w:t>
+      </w:r>
+    </w:p>
+    <w:p/>
+    <w:p>
+      <w:r>
+        <w:drawing>
+          <wp:inline distT="0" distB="0" distL="0" distR="0" wp14:anchorId="042743E8" wp14:editId="583E17B6">
+            <wp:extent cx="4411036" cy="2399533"/>
+            <wp:effectExtent l="0" t="0" r="8890" b="1270"/>
+            <wp:docPr id="2134772585" name="Picture 1"/>
+            <wp:cNvGraphicFramePr>
+              <a:graphicFrameLocks xmlns:a="http://schemas.openxmlformats.org/drawingml/2006/main" noChangeAspect="1"/>
+            </wp:cNvGraphicFramePr>
+            <a:graphic xmlns:a="http://schemas.openxmlformats.org/drawingml/2006/main">
+              <a:graphicData uri="http://schemas.openxmlformats.org/drawingml/2006/picture">
+                <pic:pic xmlns:pic="http://schemas.openxmlformats.org/drawingml/2006/picture">
+                  <pic:nvPicPr>
+                    <pic:cNvPr id="2134772585" name=""/>
+                    <pic:cNvPicPr/>
+                  </pic:nvPicPr>
+                  <pic:blipFill>
+                    <a:blip r:embed="rId10"/>
+                    <a:stretch>
+                      <a:fillRect/>
+                    </a:stretch>
+                  </pic:blipFill>
+                  <pic:spPr>
+                    <a:xfrm>
+                      <a:off x="0" y="0"/>
+                      <a:ext cx="4425823" cy="2407577"/>
+                    </a:xfrm>
+                    <a:prstGeom prst="rect">
+                      <a:avLst/>
+                    </a:prstGeom>
+                  </pic:spPr>
+                </pic:pic>
+              </a:graphicData>
+            </a:graphic>
+          </wp:inline>
+        </w:drawing>
+      </w:r>
+    </w:p>
+    <w:p/>
+    <w:p>
+      <w:r>
+        <w:drawing>
+          <wp:inline distT="0" distB="0" distL="0" distR="0" wp14:anchorId="71AE9AA6" wp14:editId="15119FD2">
+            <wp:extent cx="4430851" cy="2965159"/>
+            <wp:effectExtent l="0" t="0" r="8255" b="6985"/>
+            <wp:docPr id="2039951" name="Picture 1"/>
+            <wp:cNvGraphicFramePr>
+              <a:graphicFrameLocks xmlns:a="http://schemas.openxmlformats.org/drawingml/2006/main" noChangeAspect="1"/>
+            </wp:cNvGraphicFramePr>
+            <a:graphic xmlns:a="http://schemas.openxmlformats.org/drawingml/2006/main">
+              <a:graphicData uri="http://schemas.openxmlformats.org/drawingml/2006/picture">
+                <pic:pic xmlns:pic="http://schemas.openxmlformats.org/drawingml/2006/picture">
+                  <pic:nvPicPr>
+                    <pic:cNvPr id="2039951" name=""/>
+                    <pic:cNvPicPr/>
+                  </pic:nvPicPr>
+                  <pic:blipFill>
+                    <a:blip r:embed="rId11"/>
+                    <a:stretch>
+                      <a:fillRect/>
+                    </a:stretch>
+                  </pic:blipFill>
+                  <pic:spPr>
+                    <a:xfrm>
+                      <a:off x="0" y="0"/>
+                      <a:ext cx="4444162" cy="2974067"/>
+                    </a:xfrm>
+                    <a:prstGeom prst="rect">
+                      <a:avLst/>
+                    </a:prstGeom>
+                  </pic:spPr>
+                </pic:pic>
+              </a:graphicData>
+            </a:graphic>
+          </wp:inline>
+        </w:drawing>
+      </w:r>
+    </w:p>
+    <w:p>
+      <w:r>
+        <w:lastRenderedPageBreak/>
+        <w:drawing>
+          <wp:inline distT="0" distB="0" distL="0" distR="0" wp14:anchorId="0529B5F4" wp14:editId="39D2CE43">
+            <wp:extent cx="5731510" cy="2990850"/>
+            <wp:effectExtent l="0" t="0" r="2540" b="0"/>
+            <wp:docPr id="833481708" name="Picture 1"/>
+            <wp:cNvGraphicFramePr>
+              <a:graphicFrameLocks xmlns:a="http://schemas.openxmlformats.org/drawingml/2006/main" noChangeAspect="1"/>
+            </wp:cNvGraphicFramePr>
+            <a:graphic xmlns:a="http://schemas.openxmlformats.org/drawingml/2006/main">
+              <a:graphicData uri="http://schemas.openxmlformats.org/drawingml/2006/picture">
+                <pic:pic xmlns:pic="http://schemas.openxmlformats.org/drawingml/2006/picture">
+                  <pic:nvPicPr>
+                    <pic:cNvPr id="833481708" name=""/>
+                    <pic:cNvPicPr/>
+                  </pic:nvPicPr>
+                  <pic:blipFill>
+                    <a:blip r:embed="rId12"/>
+                    <a:stretch>
+                      <a:fillRect/>
+                    </a:stretch>
+                  </pic:blipFill>
+                  <pic:spPr>
+                    <a:xfrm>
+                      <a:off x="0" y="0"/>
+                      <a:ext cx="5731510" cy="2990850"/>
+                    </a:xfrm>
+                    <a:prstGeom prst="rect">
+                      <a:avLst/>
+                    </a:prstGeom>
+                  </pic:spPr>
+                </pic:pic>
+              </a:graphicData>
+            </a:graphic>
+          </wp:inline>
+        </w:drawing>
+      </w:r>
+    </w:p>
+    <w:p/>
+    <w:p>
+      <w:r>
+        <w:drawing>
+          <wp:inline distT="0" distB="0" distL="0" distR="0" wp14:anchorId="1990973A" wp14:editId="51AF8FF7">
+            <wp:extent cx="5731510" cy="2593340"/>
+            <wp:effectExtent l="0" t="0" r="2540" b="0"/>
+            <wp:docPr id="877205926" name="Picture 1"/>
+            <wp:cNvGraphicFramePr>
+              <a:graphicFrameLocks xmlns:a="http://schemas.openxmlformats.org/drawingml/2006/main" noChangeAspect="1"/>
+            </wp:cNvGraphicFramePr>
+            <a:graphic xmlns:a="http://schemas.openxmlformats.org/drawingml/2006/main">
+              <a:graphicData uri="http://schemas.openxmlformats.org/drawingml/2006/picture">
+                <pic:pic xmlns:pic="http://schemas.openxmlformats.org/drawingml/2006/picture">
+                  <pic:nvPicPr>
+                    <pic:cNvPr id="877205926" name=""/>
+                    <pic:cNvPicPr/>
+                  </pic:nvPicPr>
+                  <pic:blipFill>
+                    <a:blip r:embed="rId13"/>
+                    <a:stretch>
+                      <a:fillRect/>
+                    </a:stretch>
+                  </pic:blipFill>
+                  <pic:spPr>
+                    <a:xfrm>
+                      <a:off x="0" y="0"/>
+                      <a:ext cx="5731510" cy="2593340"/>
+                    </a:xfrm>
+                    <a:prstGeom prst="rect">
+                      <a:avLst/>
+                    </a:prstGeom>
+                  </pic:spPr>
+                </pic:pic>
+              </a:graphicData>
+            </a:graphic>
+          </wp:inline>
+        </w:drawing>
+      </w:r>
+    </w:p>
+    <w:p/>
+    <w:p>
+      <w:r>
+        <w:lastRenderedPageBreak/>
+        <w:drawing>
+          <wp:inline distT="0" distB="0" distL="0" distR="0" wp14:anchorId="6B1E3B9E" wp14:editId="785083E7">
+            <wp:extent cx="5731510" cy="2498090"/>
+            <wp:effectExtent l="0" t="0" r="2540" b="0"/>
+            <wp:docPr id="1055078027" name="Picture 1"/>
+            <wp:cNvGraphicFramePr>
+              <a:graphicFrameLocks xmlns:a="http://schemas.openxmlformats.org/drawingml/2006/main" noChangeAspect="1"/>
+            </wp:cNvGraphicFramePr>
+            <a:graphic xmlns:a="http://schemas.openxmlformats.org/drawingml/2006/main">
+              <a:graphicData uri="http://schemas.openxmlformats.org/drawingml/2006/picture">
+                <pic:pic xmlns:pic="http://schemas.openxmlformats.org/drawingml/2006/picture">
+                  <pic:nvPicPr>
+                    <pic:cNvPr id="1055078027" name=""/>
+                    <pic:cNvPicPr/>
+                  </pic:nvPicPr>
+                  <pic:blipFill>
+                    <a:blip r:embed="rId14"/>
+                    <a:stretch>
+                      <a:fillRect/>
+                    </a:stretch>
+                  </pic:blipFill>
+                  <pic:spPr>
+                    <a:xfrm>
+                      <a:off x="0" y="0"/>
+                      <a:ext cx="5731510" cy="2498090"/>
+                    </a:xfrm>
+                    <a:prstGeom prst="rect">
+                      <a:avLst/>
+                    </a:prstGeom>
+                  </pic:spPr>
+                </pic:pic>
+              </a:graphicData>
+            </a:graphic>
+          </wp:inline>
+        </w:drawing>
+      </w:r>
+    </w:p>
+    <w:p>
+      <w:r>
+        <w:drawing>
+          <wp:inline distT="0" distB="0" distL="0" distR="0" wp14:anchorId="1D3442BA" wp14:editId="2077B7DF">
+            <wp:extent cx="5731510" cy="2979420"/>
+            <wp:effectExtent l="0" t="0" r="2540" b="0"/>
+            <wp:docPr id="1733594354" name="Picture 1"/>
+            <wp:cNvGraphicFramePr>
+              <a:graphicFrameLocks xmlns:a="http://schemas.openxmlformats.org/drawingml/2006/main" noChangeAspect="1"/>
+            </wp:cNvGraphicFramePr>
+            <a:graphic xmlns:a="http://schemas.openxmlformats.org/drawingml/2006/main">
+              <a:graphicData uri="http://schemas.openxmlformats.org/drawingml/2006/picture">
+                <pic:pic xmlns:pic="http://schemas.openxmlformats.org/drawingml/2006/picture">
+                  <pic:nvPicPr>
+                    <pic:cNvPr id="1733594354" name=""/>
+                    <pic:cNvPicPr/>
+                  </pic:nvPicPr>
+                  <pic:blipFill>
+                    <a:blip r:embed="rId15"/>
+                    <a:stretch>
+                      <a:fillRect/>
+                    </a:stretch>
+                  </pic:blipFill>
+                  <pic:spPr>
+                    <a:xfrm>
+                      <a:off x="0" y="0"/>
+                      <a:ext cx="5731510" cy="2979420"/>
+                    </a:xfrm>
+                    <a:prstGeom prst="rect">
+                      <a:avLst/>
+                    </a:prstGeom>
+                  </pic:spPr>
+                </pic:pic>
+              </a:graphicData>
+            </a:graphic>
+          </wp:inline>
+        </w:drawing>
+      </w:r>
+    </w:p>
+    <w:p>
+      <w:r>
+        <w:drawing>
+          <wp:inline distT="0" distB="0" distL="0" distR="0" wp14:anchorId="69BE1B15" wp14:editId="693C4939">
+            <wp:extent cx="5731510" cy="2921000"/>
+            <wp:effectExtent l="0" t="0" r="2540" b="0"/>
+            <wp:docPr id="1049291973" name="Picture 1"/>
+            <wp:cNvGraphicFramePr>
+              <a:graphicFrameLocks xmlns:a="http://schemas.openxmlformats.org/drawingml/2006/main" noChangeAspect="1"/>
+            </wp:cNvGraphicFramePr>
+            <a:graphic xmlns:a="http://schemas.openxmlformats.org/drawingml/2006/main">
+              <a:graphicData uri="http://schemas.openxmlformats.org/drawingml/2006/picture">
+                <pic:pic xmlns:pic="http://schemas.openxmlformats.org/drawingml/2006/picture">
+                  <pic:nvPicPr>
+                    <pic:cNvPr id="1049291973" name=""/>
+                    <pic:cNvPicPr/>
+                  </pic:nvPicPr>
+                  <pic:blipFill>
+                    <a:blip r:embed="rId16"/>
+                    <a:stretch>
+                      <a:fillRect/>
+                    </a:stretch>
+                  </pic:blipFill>
+                  <pic:spPr>
+                    <a:xfrm>
+                      <a:off x="0" y="0"/>
+                      <a:ext cx="5731510" cy="2921000"/>
+                    </a:xfrm>
+                    <a:prstGeom prst="rect">
+                      <a:avLst/>
+                    </a:prstGeom>
+                  </pic:spPr>
+                </pic:pic>
+              </a:graphicData>
+            </a:graphic>
+          </wp:inline>
+        </w:drawing>
+      </w:r>
+    </w:p>
+    <w:p>
+      <w:r>
+        <w:lastRenderedPageBreak/>
+        <w:drawing>
+          <wp:inline distT="0" distB="0" distL="0" distR="0" wp14:anchorId="0E0933E1" wp14:editId="71442385">
+            <wp:extent cx="5731510" cy="2903855"/>
+            <wp:effectExtent l="0" t="0" r="2540" b="0"/>
+            <wp:docPr id="1792679256" name="Picture 1"/>
+            <wp:cNvGraphicFramePr>
+              <a:graphicFrameLocks xmlns:a="http://schemas.openxmlformats.org/drawingml/2006/main" noChangeAspect="1"/>
+            </wp:cNvGraphicFramePr>
+            <a:graphic xmlns:a="http://schemas.openxmlformats.org/drawingml/2006/main">
+              <a:graphicData uri="http://schemas.openxmlformats.org/drawingml/2006/picture">
+                <pic:pic xmlns:pic="http://schemas.openxmlformats.org/drawingml/2006/picture">
+                  <pic:nvPicPr>
+                    <pic:cNvPr id="1792679256" name=""/>
+                    <pic:cNvPicPr/>
+                  </pic:nvPicPr>
+                  <pic:blipFill>
+                    <a:blip r:embed="rId17"/>
+                    <a:stretch>
+                      <a:fillRect/>
+                    </a:stretch>
+                  </pic:blipFill>
+                  <pic:spPr>
+                    <a:xfrm>
+                      <a:off x="0" y="0"/>
+                      <a:ext cx="5731510" cy="2903855"/>
+                    </a:xfrm>
+                    <a:prstGeom prst="rect">
+                      <a:avLst/>
+                    </a:prstGeom>
+                  </pic:spPr>
+                </pic:pic>
+              </a:graphicData>
+            </a:graphic>
+          </wp:inline>
+        </w:drawing>
+      </w:r>
+    </w:p>
+    <w:p>
+      <w:r>
+        <w:drawing>
+          <wp:inline distT="0" distB="0" distL="0" distR="0" wp14:anchorId="21E11AF7" wp14:editId="3C54C515">
+            <wp:extent cx="5731510" cy="3035300"/>
+            <wp:effectExtent l="0" t="0" r="2540" b="0"/>
+            <wp:docPr id="242518502" name="Picture 1"/>
+            <wp:cNvGraphicFramePr>
+              <a:graphicFrameLocks xmlns:a="http://schemas.openxmlformats.org/drawingml/2006/main" noChangeAspect="1"/>
+            </wp:cNvGraphicFramePr>
+            <a:graphic xmlns:a="http://schemas.openxmlformats.org/drawingml/2006/main">
+              <a:graphicData uri="http://schemas.openxmlformats.org/drawingml/2006/picture">
+                <pic:pic xmlns:pic="http://schemas.openxmlformats.org/drawingml/2006/picture">
+                  <pic:nvPicPr>
+                    <pic:cNvPr id="242518502" name=""/>
+                    <pic:cNvPicPr/>
+                  </pic:nvPicPr>
+                  <pic:blipFill>
+                    <a:blip r:embed="rId18"/>
+                    <a:stretch>
+                      <a:fillRect/>
+                    </a:stretch>
+                  </pic:blipFill>
+                  <pic:spPr>
+                    <a:xfrm>
+                      <a:off x="0" y="0"/>
+                      <a:ext cx="5731510" cy="3035300"/>
+                    </a:xfrm>
+                    <a:prstGeom prst="rect">
+                      <a:avLst/>
+                    </a:prstGeom>
+                  </pic:spPr>
+                </pic:pic>
+              </a:graphicData>
+            </a:graphic>
+          </wp:inline>
+        </w:drawing>
+      </w:r>
+    </w:p>
+    <w:p>
+      <w:r>
+        <w:lastRenderedPageBreak/>
+        <w:drawing>
+          <wp:inline distT="0" distB="0" distL="0" distR="0" wp14:anchorId="50034FEB" wp14:editId="4AE69A40">
+            <wp:extent cx="5731510" cy="3461385"/>
+            <wp:effectExtent l="0" t="0" r="2540" b="5715"/>
+            <wp:docPr id="1496565760" name="Picture 1"/>
+            <wp:cNvGraphicFramePr>
+              <a:graphicFrameLocks xmlns:a="http://schemas.openxmlformats.org/drawingml/2006/main" noChangeAspect="1"/>
+            </wp:cNvGraphicFramePr>
+            <a:graphic xmlns:a="http://schemas.openxmlformats.org/drawingml/2006/main">
+              <a:graphicData uri="http://schemas.openxmlformats.org/drawingml/2006/picture">
+                <pic:pic xmlns:pic="http://schemas.openxmlformats.org/drawingml/2006/picture">
+                  <pic:nvPicPr>
+                    <pic:cNvPr id="1496565760" name=""/>
+                    <pic:cNvPicPr/>
+                  </pic:nvPicPr>
+                  <pic:blipFill>
+                    <a:blip r:embed="rId19"/>
+                    <a:stretch>
+                      <a:fillRect/>
+                    </a:stretch>
+                  </pic:blipFill>
+                  <pic:spPr>
+                    <a:xfrm>
+                      <a:off x="0" y="0"/>
+                      <a:ext cx="5731510" cy="3461385"/>
+                    </a:xfrm>
+                    <a:prstGeom prst="rect">
+                      <a:avLst/>
+                    </a:prstGeom>
+                  </pic:spPr>
+                </pic:pic>
+              </a:graphicData>
+            </a:graphic>
+          </wp:inline>
+        </w:drawing>
+      </w:r>
+    </w:p>
+    <w:p/>
     <w:sectPr>
       <w:pgSz w:w="11906" w:h="16838"/>
       <w:pgMar w:top="1440" w:right="1440" w:bottom="1440" w:left="1440" w:header="708" w:footer="708" w:gutter="0"/>
@@ -168,6 +669,163 @@
     </w:sectPr>
   </w:body>
 </w:document>
+</file>
+
+<file path=word/numbering.xml><?xml version="1.0" encoding="utf-8"?>
+<w:numbering xmlns:wpc="http://schemas.microsoft.com/office/word/2010/wordprocessingCanvas" xmlns:cx="http://schemas.microsoft.com/office/drawing/2014/chartex" xmlns:cx1="http://schemas.microsoft.com/office/drawing/2015/9/8/chartex" xmlns:cx2="http://schemas.microsoft.com/office/drawing/2015/10/21/chartex" xmlns:cx3="http://schemas.microsoft.com/office/drawing/2016/5/9/chartex" xmlns:cx4="http://schemas.microsoft.com/office/drawing/2016/5/10/chartex" xmlns:cx5="http://schemas.microsoft.com/office/drawing/2016/5/11/chartex" xmlns:cx6="http://schemas.microsoft.com/office/drawing/2016/5/12/chartex" xmlns:cx7="http://schemas.microsoft.com/office/drawing/2016/5/13/chartex" xmlns:cx8="http://schemas.microsoft.com/office/drawing/2016/5/14/chartex" xmlns:mc="http://schemas.openxmlformats.org/markup-compatibility/2006" xmlns:aink="http://schemas.microsoft.com/office/drawing/2016/ink" xmlns:am3d="http://schemas.microsoft.com/office/drawing/2017/model3d" xmlns:o="urn:schemas-microsoft-com:office:office" xmlns:oel="http://schemas.microsoft.com/office/2019/extlst" xmlns:r="http://schemas.openxmlformats.org/officeDocument/2006/relationships" xmlns:m="http://schemas.openxmlformats.org/officeDocument/2006/math" xmlns:v="urn:schemas-microsoft-com:vml" xmlns:wp14="http://schemas.microsoft.com/office/word/2010/wordprocessingDrawing" xmlns:wp="http://schemas.openxmlformats.org/drawingml/2006/wordprocessingDrawing" xmlns:w10="urn:schemas-microsoft-com:office:word" xmlns:w="http://schemas.openxmlformats.org/wordprocessingml/2006/main" xmlns:w14="http://schemas.microsoft.com/office/word/2010/wordml" xmlns:w15="http://schemas.microsoft.com/office/word/2012/wordml" xmlns:w16cex="http://schemas.microsoft.com/office/word/2018/wordml/cex" xmlns:w16cid="http://schemas.microsoft.com/office/word/2016/wordml/cid" xmlns:w16="http://schemas.microsoft.com/office/word/2018/wordml" xmlns:w16du="http://schemas.microsoft.com/office/word/2023/wordml/word16du" xmlns:w16sdtdh="http://schemas.microsoft.com/office/word/2020/wordml/sdtdatahash" xmlns:w16sdtfl="http://schemas.microsoft.com/office/word/2024/wordml/sdtformatlock" xmlns:w16se="http://schemas.microsoft.com/office/word/2015/wordml/symex" xmlns:wpg="http://schemas.microsoft.com/office/word/2010/wordprocessingGroup" xmlns:wpi="http://schemas.microsoft.com/office/word/2010/wordprocessingInk" xmlns:wne="http://schemas.microsoft.com/office/word/2006/wordml" xmlns:wps="http://schemas.microsoft.com/office/word/2010/wordprocessingShape" mc:Ignorable="w14 w15 w16se w16cid w16 w16cex w16sdtdh w16sdtfl w16du wp14">
+  <w:abstractNum w:abstractNumId="0" w15:restartNumberingAfterBreak="0">
+    <w:nsid w:val="385A0E9E"/>
+    <w:multiLevelType w:val="multilevel"/>
+    <w:tmpl w:val="E9DAD7A8"/>
+    <w:lvl w:ilvl="0">
+      <w:start w:val="1"/>
+      <w:numFmt w:val="bullet"/>
+      <w:lvlText w:val=""/>
+      <w:lvlJc w:val="left"/>
+      <w:pPr>
+        <w:tabs>
+          <w:tab w:val="num" w:pos="720"/>
+        </w:tabs>
+        <w:ind w:left="720" w:hanging="360"/>
+      </w:pPr>
+      <w:rPr>
+        <w:rFonts w:ascii="Symbol" w:hAnsi="Symbol" w:hint="default"/>
+        <w:sz w:val="20"/>
+      </w:rPr>
+    </w:lvl>
+    <w:lvl w:ilvl="1" w:tentative="1">
+      <w:start w:val="1"/>
+      <w:numFmt w:val="bullet"/>
+      <w:lvlText w:val="o"/>
+      <w:lvlJc w:val="left"/>
+      <w:pPr>
+        <w:tabs>
+          <w:tab w:val="num" w:pos="1440"/>
+        </w:tabs>
+        <w:ind w:left="1440" w:hanging="360"/>
+      </w:pPr>
+      <w:rPr>
+        <w:rFonts w:ascii="Courier New" w:hAnsi="Courier New" w:hint="default"/>
+        <w:sz w:val="20"/>
+      </w:rPr>
+    </w:lvl>
+    <w:lvl w:ilvl="2" w:tentative="1">
+      <w:start w:val="1"/>
+      <w:numFmt w:val="bullet"/>
+      <w:lvlText w:val=""/>
+      <w:lvlJc w:val="left"/>
+      <w:pPr>
+        <w:tabs>
+          <w:tab w:val="num" w:pos="2160"/>
+        </w:tabs>
+        <w:ind w:left="2160" w:hanging="360"/>
+      </w:pPr>
+      <w:rPr>
+        <w:rFonts w:ascii="Wingdings" w:hAnsi="Wingdings" w:hint="default"/>
+        <w:sz w:val="20"/>
+      </w:rPr>
+    </w:lvl>
+    <w:lvl w:ilvl="3" w:tentative="1">
+      <w:start w:val="1"/>
+      <w:numFmt w:val="bullet"/>
+      <w:lvlText w:val=""/>
+      <w:lvlJc w:val="left"/>
+      <w:pPr>
+        <w:tabs>
+          <w:tab w:val="num" w:pos="2880"/>
+        </w:tabs>
+        <w:ind w:left="2880" w:hanging="360"/>
+      </w:pPr>
+      <w:rPr>
+        <w:rFonts w:ascii="Wingdings" w:hAnsi="Wingdings" w:hint="default"/>
+        <w:sz w:val="20"/>
+      </w:rPr>
+    </w:lvl>
+    <w:lvl w:ilvl="4" w:tentative="1">
+      <w:start w:val="1"/>
+      <w:numFmt w:val="bullet"/>
+      <w:lvlText w:val=""/>
+      <w:lvlJc w:val="left"/>
+      <w:pPr>
+        <w:tabs>
+          <w:tab w:val="num" w:pos="3600"/>
+        </w:tabs>
+        <w:ind w:left="3600" w:hanging="360"/>
+      </w:pPr>
+      <w:rPr>
+        <w:rFonts w:ascii="Wingdings" w:hAnsi="Wingdings" w:hint="default"/>
+        <w:sz w:val="20"/>
+      </w:rPr>
+    </w:lvl>
+    <w:lvl w:ilvl="5" w:tentative="1">
+      <w:start w:val="1"/>
+      <w:numFmt w:val="bullet"/>
+      <w:lvlText w:val=""/>
+      <w:lvlJc w:val="left"/>
+      <w:pPr>
+        <w:tabs>
+          <w:tab w:val="num" w:pos="4320"/>
+        </w:tabs>
+        <w:ind w:left="4320" w:hanging="360"/>
+      </w:pPr>
+      <w:rPr>
+        <w:rFonts w:ascii="Wingdings" w:hAnsi="Wingdings" w:hint="default"/>
+        <w:sz w:val="20"/>
+      </w:rPr>
+    </w:lvl>
+    <w:lvl w:ilvl="6" w:tentative="1">
+      <w:start w:val="1"/>
+      <w:numFmt w:val="bullet"/>
+      <w:lvlText w:val=""/>
+      <w:lvlJc w:val="left"/>
+      <w:pPr>
+        <w:tabs>
+          <w:tab w:val="num" w:pos="5040"/>
+        </w:tabs>
+        <w:ind w:left="5040" w:hanging="360"/>
+      </w:pPr>
+      <w:rPr>
+        <w:rFonts w:ascii="Wingdings" w:hAnsi="Wingdings" w:hint="default"/>
+        <w:sz w:val="20"/>
+      </w:rPr>
+    </w:lvl>
+    <w:lvl w:ilvl="7" w:tentative="1">
+      <w:start w:val="1"/>
+      <w:numFmt w:val="bullet"/>
+      <w:lvlText w:val=""/>
+      <w:lvlJc w:val="left"/>
+      <w:pPr>
+        <w:tabs>
+          <w:tab w:val="num" w:pos="5760"/>
+        </w:tabs>
+        <w:ind w:left="5760" w:hanging="360"/>
+      </w:pPr>
+      <w:rPr>
+        <w:rFonts w:ascii="Wingdings" w:hAnsi="Wingdings" w:hint="default"/>
+        <w:sz w:val="20"/>
+      </w:rPr>
+    </w:lvl>
+    <w:lvl w:ilvl="8" w:tentative="1">
+      <w:start w:val="1"/>
+      <w:numFmt w:val="bullet"/>
+      <w:lvlText w:val=""/>
+      <w:lvlJc w:val="left"/>
+      <w:pPr>
+        <w:tabs>
+          <w:tab w:val="num" w:pos="6480"/>
+        </w:tabs>
+        <w:ind w:left="6480" w:hanging="360"/>
+      </w:pPr>
+      <w:rPr>
+        <w:rFonts w:ascii="Wingdings" w:hAnsi="Wingdings" w:hint="default"/>
+        <w:sz w:val="20"/>
+      </w:rPr>
+    </w:lvl>
+  </w:abstractNum>
+  <w:num w:numId="1" w16cid:durableId="1721243979">
+    <w:abstractNumId w:val="0"/>
+  </w:num>
+</w:numbering>
 </file>
 
 <file path=word/styles.xml><?xml version="1.0" encoding="utf-8"?>
@@ -773,7 +1431,6 @@
   <w:style w:type="character" w:default="1" w:styleId="DefaultParagraphFont">
     <w:name w:val="Default Paragraph Font"/>
     <w:uiPriority w:val="1"/>
-    <w:semiHidden/>
     <w:unhideWhenUsed/>
   </w:style>
   <w:style w:type="table" w:default="1" w:styleId="TableNormal">
@@ -1085,6 +1742,29 @@
       <w:smallCaps/>
       <w:color w:val="2F5496" w:themeColor="accent1" w:themeShade="BF"/>
       <w:spacing w:val="5"/>
+    </w:rPr>
+  </w:style>
+  <w:style w:type="character" w:styleId="Hyperlink">
+    <w:name w:val="Hyperlink"/>
+    <w:basedOn w:val="DefaultParagraphFont"/>
+    <w:uiPriority w:val="99"/>
+    <w:unhideWhenUsed/>
+    <w:rsid w:val="003F723F"/>
+    <w:rPr>
+      <w:color w:val="0563C1" w:themeColor="hyperlink"/>
+      <w:u w:val="single"/>
+    </w:rPr>
+  </w:style>
+  <w:style w:type="character" w:styleId="UnresolvedMention">
+    <w:name w:val="Unresolved Mention"/>
+    <w:basedOn w:val="DefaultParagraphFont"/>
+    <w:uiPriority w:val="99"/>
+    <w:semiHidden/>
+    <w:unhideWhenUsed/>
+    <w:rsid w:val="003F723F"/>
+    <w:rPr>
+      <w:color w:val="605E5C"/>
+      <w:shd w:val="clear" w:color="auto" w:fill="E1DFDD"/>
     </w:rPr>
   </w:style>
 </w:styles>

</xml_diff>